<commit_message>
version 1.0 team plan
</commit_message>
<xml_diff>
--- a/TeamPlan/Team_plan_v1-0.docx
+++ b/TeamPlan/Team_plan_v1-0.docx
@@ -633,6 +633,7 @@
         </w:rPr>
         <w:t xml:space="preserve"> μας αναπτύσσεται στο </w:t>
       </w:r>
+      <w:proofErr w:type="spellStart"/>
       <w:r>
         <w:rPr>
           <w:i/>
@@ -641,6 +642,7 @@
         </w:rPr>
         <w:t>Github</w:t>
       </w:r>
+      <w:proofErr w:type="spellEnd"/>
       <w:r>
         <w:rPr>
           <w:i/>
@@ -660,84 +662,163 @@
           <w:lang w:val="el-GR"/>
         </w:rPr>
       </w:pPr>
-      <w:hyperlink r:id="rId7" w:history="1">
-        <w:r>
-          <w:rPr>
-            <w:rStyle w:val="-"/>
-            <w:i/>
-            <w:iCs/>
-          </w:rPr>
-          <w:t>https</w:t>
-        </w:r>
-        <w:r>
-          <w:rPr>
-            <w:rStyle w:val="-"/>
-            <w:i/>
-            <w:iCs/>
-            <w:lang w:val="el-GR"/>
-          </w:rPr>
-          <w:t>://</w:t>
-        </w:r>
-        <w:r>
-          <w:rPr>
-            <w:rStyle w:val="-"/>
-            <w:i/>
-            <w:iCs/>
-          </w:rPr>
-          <w:t>github</w:t>
-        </w:r>
-        <w:r>
-          <w:rPr>
-            <w:rStyle w:val="-"/>
-            <w:i/>
-            <w:iCs/>
-            <w:lang w:val="el-GR"/>
-          </w:rPr>
-          <w:t>.</w:t>
-        </w:r>
-        <w:r>
-          <w:rPr>
-            <w:rStyle w:val="-"/>
-            <w:i/>
-            <w:iCs/>
-          </w:rPr>
-          <w:t>com</w:t>
-        </w:r>
-        <w:r>
-          <w:rPr>
-            <w:rStyle w:val="-"/>
-            <w:i/>
-            <w:iCs/>
-            <w:lang w:val="el-GR"/>
-          </w:rPr>
-          <w:t>/</w:t>
-        </w:r>
-        <w:r>
-          <w:rPr>
-            <w:rStyle w:val="-"/>
-            <w:i/>
-            <w:iCs/>
-          </w:rPr>
-          <w:t>vasMil</w:t>
-        </w:r>
-        <w:r>
-          <w:rPr>
-            <w:rStyle w:val="-"/>
-            <w:i/>
-            <w:iCs/>
-            <w:lang w:val="el-GR"/>
-          </w:rPr>
-          <w:t>/</w:t>
-        </w:r>
-        <w:r>
-          <w:rPr>
-            <w:rStyle w:val="-"/>
-            <w:i/>
-            <w:iCs/>
-          </w:rPr>
-          <w:t>GymBuddy</w:t>
-        </w:r>
-      </w:hyperlink>
+      <w:r>
+        <w:fldChar w:fldCharType="begin"/>
+      </w:r>
+      <w:r>
+        <w:rPr>
+          <w:lang w:val="el-GR"/>
+        </w:rPr>
+        <w:instrText xml:space="preserve"> </w:instrText>
+      </w:r>
+      <w:r>
+        <w:instrText>HYPERLINK</w:instrText>
+      </w:r>
+      <w:r>
+        <w:rPr>
+          <w:lang w:val="el-GR"/>
+        </w:rPr>
+        <w:instrText xml:space="preserve"> "</w:instrText>
+      </w:r>
+      <w:r>
+        <w:instrText>https</w:instrText>
+      </w:r>
+      <w:r>
+        <w:rPr>
+          <w:lang w:val="el-GR"/>
+        </w:rPr>
+        <w:instrText>://</w:instrText>
+      </w:r>
+      <w:r>
+        <w:instrText>github</w:instrText>
+      </w:r>
+      <w:r>
+        <w:rPr>
+          <w:lang w:val="el-GR"/>
+        </w:rPr>
+        <w:instrText>.</w:instrText>
+      </w:r>
+      <w:r>
+        <w:instrText>com</w:instrText>
+      </w:r>
+      <w:r>
+        <w:rPr>
+          <w:lang w:val="el-GR"/>
+        </w:rPr>
+        <w:instrText>/</w:instrText>
+      </w:r>
+      <w:r>
+        <w:instrText>vas</w:instrText>
+      </w:r>
+      <w:r>
+        <w:instrText>Mil</w:instrText>
+      </w:r>
+      <w:r>
+        <w:rPr>
+          <w:lang w:val="el-GR"/>
+        </w:rPr>
+        <w:instrText>/</w:instrText>
+      </w:r>
+      <w:r>
+        <w:instrText>GymBuddy</w:instrText>
+      </w:r>
+      <w:r>
+        <w:rPr>
+          <w:lang w:val="el-GR"/>
+        </w:rPr>
+        <w:instrText xml:space="preserve">" </w:instrText>
+      </w:r>
+      <w:r>
+        <w:fldChar w:fldCharType="separate"/>
+      </w:r>
+      <w:r>
+        <w:rPr>
+          <w:rStyle w:val="-"/>
+          <w:i/>
+          <w:iCs/>
+        </w:rPr>
+        <w:t>https</w:t>
+      </w:r>
+      <w:r>
+        <w:rPr>
+          <w:rStyle w:val="-"/>
+          <w:i/>
+          <w:iCs/>
+          <w:lang w:val="el-GR"/>
+        </w:rPr>
+        <w:t>://</w:t>
+      </w:r>
+      <w:proofErr w:type="spellStart"/>
+      <w:r>
+        <w:rPr>
+          <w:rStyle w:val="-"/>
+          <w:i/>
+          <w:iCs/>
+        </w:rPr>
+        <w:t>github</w:t>
+      </w:r>
+      <w:proofErr w:type="spellEnd"/>
+      <w:r>
+        <w:rPr>
+          <w:rStyle w:val="-"/>
+          <w:i/>
+          <w:iCs/>
+          <w:lang w:val="el-GR"/>
+        </w:rPr>
+        <w:t>.</w:t>
+      </w:r>
+      <w:r>
+        <w:rPr>
+          <w:rStyle w:val="-"/>
+          <w:i/>
+          <w:iCs/>
+        </w:rPr>
+        <w:t>com</w:t>
+      </w:r>
+      <w:r>
+        <w:rPr>
+          <w:rStyle w:val="-"/>
+          <w:i/>
+          <w:iCs/>
+          <w:lang w:val="el-GR"/>
+        </w:rPr>
+        <w:t>/</w:t>
+      </w:r>
+      <w:proofErr w:type="spellStart"/>
+      <w:r>
+        <w:rPr>
+          <w:rStyle w:val="-"/>
+          <w:i/>
+          <w:iCs/>
+        </w:rPr>
+        <w:t>vasMil</w:t>
+      </w:r>
+      <w:proofErr w:type="spellEnd"/>
+      <w:r>
+        <w:rPr>
+          <w:rStyle w:val="-"/>
+          <w:i/>
+          <w:iCs/>
+          <w:lang w:val="el-GR"/>
+        </w:rPr>
+        <w:t>/</w:t>
+      </w:r>
+      <w:r>
+        <w:rPr>
+          <w:rStyle w:val="-"/>
+          <w:i/>
+          <w:iCs/>
+        </w:rPr>
+        <w:t>GymBuddy</w:t>
+      </w:r>
+      <w:r>
+        <w:rPr>
+          <w:rStyle w:val="-"/>
+          <w:i/>
+          <w:iCs/>
+        </w:rPr>
+        <w:fldChar w:fldCharType="end"/>
+      </w:r>
     </w:p>
     <w:p>
       <w:pPr>
@@ -1270,6 +1351,7 @@
       </w:pPr>
       <w:r>
         <w:rPr>
+          <w:noProof/>
           <w:lang w:val="el-GR"/>
         </w:rPr>
         <w:drawing>
@@ -1277,6 +1359,55 @@
             <wp:extent cx="5943600" cy="3718560"/>
             <wp:effectExtent l="0" t="0" r="0" b="0"/>
             <wp:docPr id="1" name="Εικόνα 1"/>
+            <wp:cNvGraphicFramePr>
+              <a:graphicFrameLocks xmlns:a="http://schemas.openxmlformats.org/drawingml/2006/main" noChangeAspect="1"/>
+            </wp:cNvGraphicFramePr>
+            <a:graphic xmlns:a="http://schemas.openxmlformats.org/drawingml/2006/main">
+              <a:graphicData uri="http://schemas.openxmlformats.org/drawingml/2006/picture">
+                <pic:pic xmlns:pic="http://schemas.openxmlformats.org/drawingml/2006/picture">
+                  <pic:nvPicPr>
+                    <pic:cNvPr id="1" name=""/>
+                    <pic:cNvPicPr/>
+                  </pic:nvPicPr>
+                  <pic:blipFill>
+                    <a:blip r:embed="rId7"/>
+                    <a:stretch>
+                      <a:fillRect/>
+                    </a:stretch>
+                  </pic:blipFill>
+                  <pic:spPr>
+                    <a:xfrm>
+                      <a:off x="0" y="0"/>
+                      <a:ext cx="5943600" cy="3718560"/>
+                    </a:xfrm>
+                    <a:prstGeom prst="rect">
+                      <a:avLst/>
+                    </a:prstGeom>
+                  </pic:spPr>
+                </pic:pic>
+              </a:graphicData>
+            </a:graphic>
+          </wp:inline>
+        </w:drawing>
+      </w:r>
+    </w:p>
+    <w:p>
+      <w:pPr>
+        <w:keepNext/>
+        <w:rPr>
+          <w:lang w:val="el-GR"/>
+        </w:rPr>
+      </w:pPr>
+      <w:r>
+        <w:rPr>
+          <w:noProof/>
+          <w:lang w:val="el-GR"/>
+        </w:rPr>
+        <w:drawing>
+          <wp:inline distT="0" distB="0" distL="0" distR="0" wp14:anchorId="7C1A3CEA" wp14:editId="089D90E0">
+            <wp:extent cx="5943600" cy="3938270"/>
+            <wp:effectExtent l="0" t="0" r="0" b="5080"/>
+            <wp:docPr id="6" name="Εικόνα 6"/>
             <wp:cNvGraphicFramePr>
               <a:graphicFrameLocks xmlns:a="http://schemas.openxmlformats.org/drawingml/2006/main" noChangeAspect="1"/>
             </wp:cNvGraphicFramePr>
@@ -1296,54 +1427,6 @@
                   <pic:spPr>
                     <a:xfrm>
                       <a:off x="0" y="0"/>
-                      <a:ext cx="5943600" cy="3718560"/>
-                    </a:xfrm>
-                    <a:prstGeom prst="rect">
-                      <a:avLst/>
-                    </a:prstGeom>
-                  </pic:spPr>
-                </pic:pic>
-              </a:graphicData>
-            </a:graphic>
-          </wp:inline>
-        </w:drawing>
-      </w:r>
-    </w:p>
-    <w:p>
-      <w:pPr>
-        <w:keepNext/>
-        <w:rPr>
-          <w:lang w:val="el-GR"/>
-        </w:rPr>
-      </w:pPr>
-      <w:r>
-        <w:rPr>
-          <w:lang w:val="el-GR"/>
-        </w:rPr>
-        <w:drawing>
-          <wp:inline distT="0" distB="0" distL="0" distR="0" wp14:anchorId="7C1A3CEA" wp14:editId="089D90E0">
-            <wp:extent cx="5943600" cy="3938270"/>
-            <wp:effectExtent l="0" t="0" r="0" b="5080"/>
-            <wp:docPr id="6" name="Εικόνα 6"/>
-            <wp:cNvGraphicFramePr>
-              <a:graphicFrameLocks xmlns:a="http://schemas.openxmlformats.org/drawingml/2006/main" noChangeAspect="1"/>
-            </wp:cNvGraphicFramePr>
-            <a:graphic xmlns:a="http://schemas.openxmlformats.org/drawingml/2006/main">
-              <a:graphicData uri="http://schemas.openxmlformats.org/drawingml/2006/picture">
-                <pic:pic xmlns:pic="http://schemas.openxmlformats.org/drawingml/2006/picture">
-                  <pic:nvPicPr>
-                    <pic:cNvPr id="1" name=""/>
-                    <pic:cNvPicPr/>
-                  </pic:nvPicPr>
-                  <pic:blipFill>
-                    <a:blip r:embed="rId9"/>
-                    <a:stretch>
-                      <a:fillRect/>
-                    </a:stretch>
-                  </pic:blipFill>
-                  <pic:spPr>
-                    <a:xfrm>
-                      <a:off x="0" y="0"/>
                       <a:ext cx="5943600" cy="3938270"/>
                     </a:xfrm>
                     <a:prstGeom prst="rect">
@@ -1366,6 +1449,7 @@
       </w:pPr>
       <w:r>
         <w:rPr>
+          <w:noProof/>
           <w:lang w:val="el-GR"/>
         </w:rPr>
         <w:lastRenderedPageBreak/>
@@ -1385,7 +1469,7 @@
                     <pic:cNvPicPr/>
                   </pic:nvPicPr>
                   <pic:blipFill>
-                    <a:blip r:embed="rId10"/>
+                    <a:blip r:embed="rId9"/>
                     <a:stretch>
                       <a:fillRect/>
                     </a:stretch>
@@ -1625,6 +1709,7 @@
       </w:pPr>
       <w:r>
         <w:rPr>
+          <w:noProof/>
           <w:lang w:val="el-GR"/>
         </w:rPr>
         <w:drawing>
@@ -1632,6 +1717,56 @@
             <wp:extent cx="5943600" cy="4159250"/>
             <wp:effectExtent l="0" t="0" r="0" b="0"/>
             <wp:docPr id="17" name="Εικόνα 17"/>
+            <wp:cNvGraphicFramePr>
+              <a:graphicFrameLocks xmlns:a="http://schemas.openxmlformats.org/drawingml/2006/main" noChangeAspect="1"/>
+            </wp:cNvGraphicFramePr>
+            <a:graphic xmlns:a="http://schemas.openxmlformats.org/drawingml/2006/main">
+              <a:graphicData uri="http://schemas.openxmlformats.org/drawingml/2006/picture">
+                <pic:pic xmlns:pic="http://schemas.openxmlformats.org/drawingml/2006/picture">
+                  <pic:nvPicPr>
+                    <pic:cNvPr id="1" name=""/>
+                    <pic:cNvPicPr/>
+                  </pic:nvPicPr>
+                  <pic:blipFill>
+                    <a:blip r:embed="rId10"/>
+                    <a:stretch>
+                      <a:fillRect/>
+                    </a:stretch>
+                  </pic:blipFill>
+                  <pic:spPr>
+                    <a:xfrm>
+                      <a:off x="0" y="0"/>
+                      <a:ext cx="5943600" cy="4159250"/>
+                    </a:xfrm>
+                    <a:prstGeom prst="rect">
+                      <a:avLst/>
+                    </a:prstGeom>
+                  </pic:spPr>
+                </pic:pic>
+              </a:graphicData>
+            </a:graphic>
+          </wp:inline>
+        </w:drawing>
+      </w:r>
+    </w:p>
+    <w:p>
+      <w:pPr>
+        <w:keepNext/>
+        <w:rPr>
+          <w:lang w:val="el-GR"/>
+        </w:rPr>
+      </w:pPr>
+      <w:r>
+        <w:rPr>
+          <w:noProof/>
+          <w:lang w:val="el-GR"/>
+        </w:rPr>
+        <w:lastRenderedPageBreak/>
+        <w:drawing>
+          <wp:inline distT="0" distB="0" distL="0" distR="0" wp14:anchorId="05244936" wp14:editId="2AB55DE5">
+            <wp:extent cx="5943600" cy="6192520"/>
+            <wp:effectExtent l="0" t="0" r="0" b="0"/>
+            <wp:docPr id="19" name="Εικόνα 19"/>
             <wp:cNvGraphicFramePr>
               <a:graphicFrameLocks xmlns:a="http://schemas.openxmlformats.org/drawingml/2006/main" noChangeAspect="1"/>
             </wp:cNvGraphicFramePr>
@@ -1651,7 +1786,7 @@
                   <pic:spPr>
                     <a:xfrm>
                       <a:off x="0" y="0"/>
-                      <a:ext cx="5943600" cy="4159250"/>
+                      <a:ext cx="5943600" cy="6192520"/>
                     </a:xfrm>
                     <a:prstGeom prst="rect">
                       <a:avLst/>
@@ -1673,14 +1808,15 @@
       </w:pPr>
       <w:r>
         <w:rPr>
+          <w:noProof/>
           <w:lang w:val="el-GR"/>
         </w:rPr>
         <w:lastRenderedPageBreak/>
         <w:drawing>
-          <wp:inline distT="0" distB="0" distL="0" distR="0" wp14:anchorId="05244936" wp14:editId="2AB55DE5">
-            <wp:extent cx="5943600" cy="6192520"/>
-            <wp:effectExtent l="0" t="0" r="0" b="0"/>
-            <wp:docPr id="19" name="Εικόνα 19"/>
+          <wp:inline distT="0" distB="0" distL="0" distR="0" wp14:anchorId="2E9FD4F4" wp14:editId="4E5FB315">
+            <wp:extent cx="5943600" cy="5159375"/>
+            <wp:effectExtent l="0" t="0" r="0" b="3175"/>
+            <wp:docPr id="21" name="Εικόνα 21"/>
             <wp:cNvGraphicFramePr>
               <a:graphicFrameLocks xmlns:a="http://schemas.openxmlformats.org/drawingml/2006/main" noChangeAspect="1"/>
             </wp:cNvGraphicFramePr>
@@ -1700,7 +1836,7 @@
                   <pic:spPr>
                     <a:xfrm>
                       <a:off x="0" y="0"/>
-                      <a:ext cx="5943600" cy="6192520"/>
+                      <a:ext cx="5943600" cy="5159375"/>
                     </a:xfrm>
                     <a:prstGeom prst="rect">
                       <a:avLst/>
@@ -1722,14 +1858,15 @@
       </w:pPr>
       <w:r>
         <w:rPr>
+          <w:noProof/>
           <w:lang w:val="el-GR"/>
         </w:rPr>
         <w:lastRenderedPageBreak/>
         <w:drawing>
-          <wp:inline distT="0" distB="0" distL="0" distR="0" wp14:anchorId="2E9FD4F4" wp14:editId="4E5FB315">
-            <wp:extent cx="5943600" cy="5159375"/>
-            <wp:effectExtent l="0" t="0" r="0" b="3175"/>
-            <wp:docPr id="21" name="Εικόνα 21"/>
+          <wp:inline distT="0" distB="0" distL="0" distR="0" wp14:anchorId="14A758C5" wp14:editId="6AD49690">
+            <wp:extent cx="5943600" cy="6285865"/>
+            <wp:effectExtent l="0" t="0" r="0" b="635"/>
+            <wp:docPr id="22" name="Εικόνα 22"/>
             <wp:cNvGraphicFramePr>
               <a:graphicFrameLocks xmlns:a="http://schemas.openxmlformats.org/drawingml/2006/main" noChangeAspect="1"/>
             </wp:cNvGraphicFramePr>
@@ -1749,7 +1886,7 @@
                   <pic:spPr>
                     <a:xfrm>
                       <a:off x="0" y="0"/>
-                      <a:ext cx="5943600" cy="5159375"/>
+                      <a:ext cx="5943600" cy="6285865"/>
                     </a:xfrm>
                     <a:prstGeom prst="rect">
                       <a:avLst/>
@@ -1771,14 +1908,15 @@
       </w:pPr>
       <w:r>
         <w:rPr>
+          <w:noProof/>
           <w:lang w:val="el-GR"/>
         </w:rPr>
         <w:lastRenderedPageBreak/>
         <w:drawing>
-          <wp:inline distT="0" distB="0" distL="0" distR="0" wp14:anchorId="14A758C5" wp14:editId="6AD49690">
-            <wp:extent cx="5943600" cy="6285865"/>
-            <wp:effectExtent l="0" t="0" r="0" b="635"/>
-            <wp:docPr id="22" name="Εικόνα 22"/>
+          <wp:inline distT="0" distB="0" distL="0" distR="0" wp14:anchorId="4DB68014" wp14:editId="36A4FE4A">
+            <wp:extent cx="5943600" cy="4490085"/>
+            <wp:effectExtent l="0" t="0" r="0" b="5715"/>
+            <wp:docPr id="23" name="Εικόνα 23"/>
             <wp:cNvGraphicFramePr>
               <a:graphicFrameLocks xmlns:a="http://schemas.openxmlformats.org/drawingml/2006/main" noChangeAspect="1"/>
             </wp:cNvGraphicFramePr>
@@ -1798,7 +1936,7 @@
                   <pic:spPr>
                     <a:xfrm>
                       <a:off x="0" y="0"/>
-                      <a:ext cx="5943600" cy="6285865"/>
+                      <a:ext cx="5943600" cy="4490085"/>
                     </a:xfrm>
                     <a:prstGeom prst="rect">
                       <a:avLst/>
@@ -1820,14 +1958,15 @@
       </w:pPr>
       <w:r>
         <w:rPr>
+          <w:noProof/>
           <w:lang w:val="el-GR"/>
         </w:rPr>
         <w:lastRenderedPageBreak/>
         <w:drawing>
-          <wp:inline distT="0" distB="0" distL="0" distR="0" wp14:anchorId="4DB68014" wp14:editId="36A4FE4A">
-            <wp:extent cx="5943600" cy="4490085"/>
-            <wp:effectExtent l="0" t="0" r="0" b="5715"/>
-            <wp:docPr id="23" name="Εικόνα 23"/>
+          <wp:inline distT="0" distB="0" distL="0" distR="0" wp14:anchorId="10D6B6B1" wp14:editId="13D0D57A">
+            <wp:extent cx="5943600" cy="4104640"/>
+            <wp:effectExtent l="0" t="0" r="0" b="0"/>
+            <wp:docPr id="24" name="Εικόνα 24"/>
             <wp:cNvGraphicFramePr>
               <a:graphicFrameLocks xmlns:a="http://schemas.openxmlformats.org/drawingml/2006/main" noChangeAspect="1"/>
             </wp:cNvGraphicFramePr>
@@ -1847,55 +1986,6 @@
                   <pic:spPr>
                     <a:xfrm>
                       <a:off x="0" y="0"/>
-                      <a:ext cx="5943600" cy="4490085"/>
-                    </a:xfrm>
-                    <a:prstGeom prst="rect">
-                      <a:avLst/>
-                    </a:prstGeom>
-                  </pic:spPr>
-                </pic:pic>
-              </a:graphicData>
-            </a:graphic>
-          </wp:inline>
-        </w:drawing>
-      </w:r>
-    </w:p>
-    <w:p>
-      <w:pPr>
-        <w:keepNext/>
-        <w:rPr>
-          <w:lang w:val="el-GR"/>
-        </w:rPr>
-      </w:pPr>
-      <w:r>
-        <w:rPr>
-          <w:lang w:val="el-GR"/>
-        </w:rPr>
-        <w:lastRenderedPageBreak/>
-        <w:drawing>
-          <wp:inline distT="0" distB="0" distL="0" distR="0" wp14:anchorId="10D6B6B1" wp14:editId="13D0D57A">
-            <wp:extent cx="5943600" cy="4104640"/>
-            <wp:effectExtent l="0" t="0" r="0" b="0"/>
-            <wp:docPr id="24" name="Εικόνα 24"/>
-            <wp:cNvGraphicFramePr>
-              <a:graphicFrameLocks xmlns:a="http://schemas.openxmlformats.org/drawingml/2006/main" noChangeAspect="1"/>
-            </wp:cNvGraphicFramePr>
-            <a:graphic xmlns:a="http://schemas.openxmlformats.org/drawingml/2006/main">
-              <a:graphicData uri="http://schemas.openxmlformats.org/drawingml/2006/picture">
-                <pic:pic xmlns:pic="http://schemas.openxmlformats.org/drawingml/2006/picture">
-                  <pic:nvPicPr>
-                    <pic:cNvPr id="1" name=""/>
-                    <pic:cNvPicPr/>
-                  </pic:nvPicPr>
-                  <pic:blipFill>
-                    <a:blip r:embed="rId16"/>
-                    <a:stretch>
-                      <a:fillRect/>
-                    </a:stretch>
-                  </pic:blipFill>
-                  <pic:spPr>
-                    <a:xfrm>
-                      <a:off x="0" y="0"/>
                       <a:ext cx="5943600" cy="4104640"/>
                     </a:xfrm>
                     <a:prstGeom prst="rect">
@@ -1918,6 +2008,7 @@
       </w:pPr>
       <w:r>
         <w:rPr>
+          <w:noProof/>
           <w:lang w:val="el-GR"/>
         </w:rPr>
         <w:lastRenderedPageBreak/>
@@ -1937,7 +2028,7 @@
                     <pic:cNvPicPr/>
                   </pic:nvPicPr>
                   <pic:blipFill>
-                    <a:blip r:embed="rId17"/>
+                    <a:blip r:embed="rId16"/>
                     <a:stretch>
                       <a:fillRect/>
                     </a:stretch>
@@ -2380,7 +2471,7 @@
         </w:rPr>
         <w:t xml:space="preserve">, </w:t>
       </w:r>
-      <w:hyperlink r:id="rId18" w:history="1">
+      <w:hyperlink r:id="rId17" w:history="1">
         <w:r>
           <w:rPr>
             <w:rStyle w:val="-"/>
@@ -2394,7 +2485,7 @@
         </w:rPr>
         <w:t xml:space="preserve">, </w:t>
       </w:r>
-      <w:hyperlink r:id="rId19" w:history="1">
+      <w:hyperlink r:id="rId18" w:history="1">
         <w:r>
           <w:rPr>
             <w:rStyle w:val="-"/>
@@ -2468,7 +2559,7 @@
         </w:rPr>
         <w:t xml:space="preserve">οθονών θα γίνει με το εργαλείο </w:t>
       </w:r>
-      <w:hyperlink r:id="rId20" w:history="1">
+      <w:hyperlink r:id="rId19" w:history="1">
         <w:r>
           <w:rPr>
             <w:rStyle w:val="-"/>

</xml_diff>